<commit_message>
inserted files into part A'
'
</commit_message>
<xml_diff>
--- a/Part-A.docx
+++ b/Part-A.docx
@@ -27,7 +27,23 @@
         <w:rPr>
           <w:rtl/>
         </w:rPr>
-        <w:t>האתר "הזמנות שיתופיות מהסופר" נועד לתת פתרון לבעיה שמוכרת לכל סטודנט – עלות גבוהה של משלוחים מקשה על ביצוע קניות משתלמות. בעוד שסופרים קרובים הם לרוב יקרים יותר, הסופרים הזולים והמשתלמים נמצאים רחוק יותר, ולכן גם כרוכים בעלויות משלוח גבוהות שמייקרות את הקנייה</w:t>
+        <w:t>האתר "</w:t>
+      </w:r>
+      <w:proofErr w:type="spellStart"/>
+      <w:r>
+        <w:rPr>
+          <w:rFonts w:hint="cs"/>
+          <w:rtl/>
+          <w:lang w:val="en-US"/>
+        </w:rPr>
+        <w:t>חבומרקט</w:t>
+      </w:r>
+      <w:proofErr w:type="spellEnd"/>
+      <w:r>
+        <w:rPr>
+          <w:rtl/>
+        </w:rPr>
+        <w:t>" נועד לתת פתרון לבעיה שמוכרת לכל סטודנט – עלות גבוהה של משלוחים מקשה על ביצוע קניות משתלמות. בעוד שסופרים קרובים הם לרוב יקרים יותר, הסופרים הזולים והמשתלמים נמצאים רחוק יותר, ולכן גם כרוכים בעלויות משלוח גבוהות שמייקרות את הקנייה</w:t>
       </w:r>
       <w:r>
         <w:t>.</w:t>
@@ -288,6 +304,15 @@
         <w:bidi/>
         <w:jc w:val="left"/>
         <w:rPr>
+          <w:rtl/>
+        </w:rPr>
+      </w:pPr>
+    </w:p>
+    <w:p>
+      <w:pPr>
+        <w:bidi/>
+        <w:jc w:val="left"/>
+        <w:rPr>
           <w:b/>
           <w:bCs/>
         </w:rPr>
@@ -300,6 +325,15 @@
         </w:rPr>
         <w:lastRenderedPageBreak/>
         <w:t>דרישות</w:t>
+      </w:r>
+      <w:r>
+        <w:rPr>
+          <w:rFonts w:hint="cs"/>
+          <w:b/>
+          <w:bCs/>
+          <w:rtl/>
+        </w:rPr>
+        <w:t xml:space="preserve"> </w:t>
       </w:r>
       <w:r>
         <w:rPr>
@@ -881,154 +915,251 @@
     </w:p>
     <w:p>
       <w:pPr>
-        <w:pStyle w:val="NormalWeb"/>
-        <w:bidi/>
-        <w:jc w:val="right"/>
-        <w:rPr>
-          <w:rtl/>
-        </w:rPr>
-      </w:pPr>
-      <w:r>
-        <w:rPr>
-          <w:rStyle w:val="Strong"/>
-          <w:rFonts w:eastAsiaTheme="majorEastAsia"/>
-        </w:rPr>
-        <w:t>CUSTOMERS</w:t>
-      </w:r>
-      <w:r>
-        <w:t xml:space="preserve"> (Mail address, Password, First name, Last name, Address, Preferred Supermarket)</w:t>
-      </w:r>
-      <w:r>
-        <w:br/>
-      </w:r>
-      <w:r>
-        <w:rPr>
-          <w:rStyle w:val="Strong"/>
-          <w:rFonts w:eastAsiaTheme="majorEastAsia"/>
-        </w:rPr>
-        <w:t>ORDERS</w:t>
-      </w:r>
-      <w:r>
-        <w:t xml:space="preserve"> (Order ID, Mail address (CUSTOMERS), Date, Supermarket, Status)</w:t>
-      </w:r>
-      <w:r>
-        <w:br/>
-      </w:r>
-      <w:r>
-        <w:rPr>
-          <w:rStyle w:val="Strong"/>
-          <w:rFonts w:eastAsiaTheme="majorEastAsia"/>
-        </w:rPr>
-        <w:t>NOTIFICATIONS</w:t>
-      </w:r>
-      <w:r>
-        <w:t xml:space="preserve"> (Notification ID, Mail address (CUSTOMERS), Order ID (ORDERS), Date Sent)</w:t>
-      </w:r>
-      <w:r>
-        <w:br/>
-      </w:r>
-      <w:r>
-        <w:rPr>
-          <w:rStyle w:val="Strong"/>
-          <w:rFonts w:eastAsiaTheme="majorEastAsia"/>
-        </w:rPr>
-        <w:t>PARTICIPANTS</w:t>
-      </w:r>
-      <w:r>
-        <w:t xml:space="preserve"> ({Mail address (CUSTOMERS)}, {Order ID (ORDERS)}, Product List)</w:t>
-      </w:r>
-    </w:p>
-    <w:p>
-      <w:pPr>
-        <w:pStyle w:val="NormalWeb"/>
-        <w:bidi/>
-      </w:pPr>
-      <w:r>
-        <w:rPr>
-          <w:rtl/>
-        </w:rPr>
-        <w:t>טבלת משתמשים – דואר אלקטרוני (מפתח ראשי), סיסמה, שם פרטי, שם משפחה, כתובת, סופר מועדף</w:t>
-      </w:r>
-      <w:r>
-        <w:t>.</w:t>
-      </w:r>
-    </w:p>
-    <w:p>
-      <w:pPr>
-        <w:pStyle w:val="NormalWeb"/>
-        <w:bidi/>
-      </w:pPr>
-      <w:r>
-        <w:rPr>
-          <w:rtl/>
-        </w:rPr>
-        <w:t>טבלת הזמנות – מזהה הזמנה (מפתח ראשי), דואר אלקטרוני (משתמש מקשר לטבלת משתמשים), תאריך, סופר, סטטוס (פתוח/סגור להצטרפות)</w:t>
-      </w:r>
-      <w:r>
-        <w:t>.</w:t>
-      </w:r>
-    </w:p>
-    <w:p>
-      <w:pPr>
-        <w:pStyle w:val="NormalWeb"/>
-        <w:bidi/>
-      </w:pPr>
-      <w:r>
-        <w:rPr>
-          <w:rtl/>
-        </w:rPr>
-        <w:t>טבלת התראות – מזהה התראה (מפתח ראשי), דואר אלקטרוני (מקשר לטבלת משתמשים), מזהה הזמנה (מקשר לטבלת הזמנות), תאריך שליחה</w:t>
-      </w:r>
-      <w:r>
-        <w:t>.</w:t>
-      </w:r>
-    </w:p>
-    <w:p>
-      <w:pPr>
-        <w:pStyle w:val="NormalWeb"/>
-        <w:bidi/>
-      </w:pPr>
-      <w:r>
-        <w:rPr>
-          <w:rtl/>
-        </w:rPr>
-        <w:t>טבלת משתתפים (טבלת קשר) – דואר אלקטרוני (מקשר לטבלת משתמשים), מזהה הזמנה (מקשר לטבלת הזמנות), רשימת מוצרים (המוצרים שהמשתמש הוסיף להזמנה)</w:t>
-      </w:r>
-      <w:r>
-        <w:t>.</w:t>
-      </w:r>
-    </w:p>
-    <w:p>
-      <w:pPr>
-        <w:bidi/>
-        <w:jc w:val="left"/>
+        <w:bidi/>
+        <w:rPr>
+          <w:rtl/>
+        </w:rPr>
       </w:pPr>
       <w:r>
         <w:rPr>
           <w:b/>
           <w:bCs/>
         </w:rPr>
-        <w:t>UI Specifications:</w:t>
-      </w:r>
-    </w:p>
-    <w:p>
-      <w:pPr>
-        <w:bidi/>
-        <w:jc w:val="left"/>
-      </w:pPr>
+        <w:t>CUSTOMERS</w:t>
+      </w:r>
+      <w:r>
+        <w:t xml:space="preserve"> (</w:t>
+      </w:r>
+      <w:r>
+        <w:rPr>
+          <w:u w:val="single"/>
+        </w:rPr>
+        <w:t>Mail address</w:t>
+      </w:r>
+      <w:r>
+        <w:t>, Password, First name, Last name, Address, Preferred Supermarket)</w:t>
+      </w:r>
+      <w:r>
+        <w:br/>
+      </w:r>
       <w:r>
         <w:rPr>
           <w:b/>
           <w:bCs/>
-          <w:rtl/>
-        </w:rPr>
-        <w:t>א. הרושם שהאפליקציה מבקשת להשאיר על המשתמש</w:t>
+        </w:rPr>
+        <w:t>ORDERS</w:t>
+      </w:r>
+      <w:r>
+        <w:t xml:space="preserve"> (</w:t>
+      </w:r>
+      <w:r>
+        <w:rPr>
+          <w:u w:val="single"/>
+        </w:rPr>
+        <w:t>Order ID</w:t>
+      </w:r>
+      <w:r>
+        <w:t>, Mail address (CUSTOMERS), Date, Supermarket, Status)</w:t>
+      </w:r>
+      <w:r>
+        <w:br/>
       </w:r>
       <w:r>
         <w:rPr>
           <w:b/>
           <w:bCs/>
         </w:rPr>
+        <w:t>NOTIFICATIONS</w:t>
+      </w:r>
+      <w:r>
+        <w:t xml:space="preserve"> (</w:t>
+      </w:r>
+      <w:r>
+        <w:rPr>
+          <w:u w:val="single"/>
+        </w:rPr>
+        <w:t>Notification ID</w:t>
+      </w:r>
+      <w:r>
+        <w:t>, Mail address (CUSTOMERS), Order ID (ORDERS), Date Sent)</w:t>
+      </w:r>
+      <w:r>
+        <w:br/>
+      </w:r>
+      <w:r>
+        <w:rPr>
+          <w:b/>
+          <w:bCs/>
+        </w:rPr>
+        <w:t>PARTICIPANTS</w:t>
+      </w:r>
+      <w:r>
+        <w:t xml:space="preserve"> ({Mail address (CUSTOMERS)}, {Order ID (ORDERS)}, Product List)</w:t>
+      </w:r>
+    </w:p>
+    <w:p>
+      <w:pPr>
+        <w:bidi/>
+        <w:jc w:val="left"/>
+      </w:pPr>
+      <w:r>
+        <w:rPr>
+          <w:u w:val="single"/>
+          <w:rtl/>
+        </w:rPr>
+        <w:t>טבלת משתמשים–</w:t>
+      </w:r>
+      <w:r>
+        <w:rPr>
+          <w:rtl/>
+        </w:rPr>
+        <w:t xml:space="preserve"> דואר אלקטרוני (מפתח ראשי), סיסמה, שם פרטי, שם משפחה, כתובת, סופר מועדף</w:t>
+      </w:r>
+      <w:r>
+        <w:t>.</w:t>
+      </w:r>
+    </w:p>
+    <w:p>
+      <w:pPr>
+        <w:bidi/>
+        <w:jc w:val="left"/>
+      </w:pPr>
+      <w:r>
+        <w:rPr>
+          <w:u w:val="single"/>
+          <w:rtl/>
+        </w:rPr>
+        <w:t>טבלת הזמנות–</w:t>
+      </w:r>
+      <w:r>
+        <w:rPr>
+          <w:rtl/>
+        </w:rPr>
+        <w:t xml:space="preserve"> מזהה הזמנה (מפתח ראשי), דואר אלקטרוני (משתמש מקשר לטבלת משתמשים), תאריך, סופר, סטטוס (פתוח/סגור להצטרפות)</w:t>
+      </w:r>
+      <w:r>
+        <w:t>.</w:t>
+      </w:r>
+    </w:p>
+    <w:p>
+      <w:pPr>
+        <w:bidi/>
+        <w:jc w:val="left"/>
+      </w:pPr>
+      <w:r>
+        <w:rPr>
+          <w:u w:val="single"/>
+          <w:rtl/>
+        </w:rPr>
+        <w:t>טבלת התראות–</w:t>
+      </w:r>
+      <w:r>
+        <w:rPr>
+          <w:rtl/>
+        </w:rPr>
+        <w:t xml:space="preserve"> מזהה התראה (מפתח ראשי), דואר אלקטרוני (מקשר לטבלת משתמשים), מזהה הזמנה (מקשר לטבלת הזמנות), תאריך שליחה</w:t>
+      </w:r>
+      <w:r>
+        <w:t>.</w:t>
+      </w:r>
+    </w:p>
+    <w:p>
+      <w:pPr>
+        <w:bidi/>
+        <w:jc w:val="left"/>
+        <w:rPr>
+          <w:rtl/>
+        </w:rPr>
+      </w:pPr>
+      <w:r>
+        <w:rPr>
+          <w:u w:val="single"/>
+          <w:rtl/>
+        </w:rPr>
+        <w:t>טבלת משתתפים (טבלת קשר)–</w:t>
+      </w:r>
+      <w:r>
+        <w:rPr>
+          <w:rtl/>
+        </w:rPr>
+        <w:t xml:space="preserve"> דואר אלקטרוני (מקשר לטבלת משתמשים), מזהה הזמנה (מקשר לטבלת הזמנות), רשימת מוצרים (המוצרים שהמשתמש הוסיף להזמנה)</w:t>
+      </w:r>
+      <w:r>
+        <w:t>.</w:t>
+      </w:r>
+    </w:p>
+    <w:p>
+      <w:pPr>
+        <w:bidi/>
+        <w:jc w:val="left"/>
+      </w:pPr>
+    </w:p>
+    <w:p>
+      <w:pPr>
+        <w:bidi/>
+        <w:jc w:val="left"/>
+        <w:rPr>
+          <w:rFonts w:hint="cs"/>
+          <w:u w:val="single"/>
+          <w:rtl/>
+          <w:lang w:val="en-US"/>
+        </w:rPr>
+      </w:pPr>
+      <w:proofErr w:type="spellStart"/>
+      <w:r>
+        <w:rPr>
+          <w:rFonts w:hint="cs"/>
+          <w:b/>
+          <w:bCs/>
+          <w:u w:val="single"/>
+          <w:rtl/>
+        </w:rPr>
+        <w:t>ספסיפיקציות</w:t>
+      </w:r>
+      <w:proofErr w:type="spellEnd"/>
+      <w:r>
+        <w:rPr>
+          <w:rFonts w:hint="cs"/>
+          <w:b/>
+          <w:bCs/>
+          <w:u w:val="single"/>
+          <w:rtl/>
+        </w:rPr>
+        <w:t xml:space="preserve"> </w:t>
+      </w:r>
+      <w:r>
+        <w:rPr>
+          <w:b/>
+          <w:bCs/>
+          <w:u w:val="single"/>
+          <w:lang w:val="en-US"/>
+        </w:rPr>
+        <w:t>UI</w:t>
+      </w:r>
+      <w:r>
+        <w:rPr>
+          <w:rFonts w:hint="cs"/>
+          <w:b/>
+          <w:bCs/>
+          <w:u w:val="single"/>
+          <w:rtl/>
+          <w:lang w:val="en-US"/>
+        </w:rPr>
+        <w:t>:</w:t>
+      </w:r>
+    </w:p>
+    <w:p>
+      <w:pPr>
+        <w:bidi/>
+        <w:jc w:val="left"/>
+      </w:pPr>
+      <w:r>
+        <w:rPr>
+          <w:rtl/>
+        </w:rPr>
+        <w:t>א. הרושם שהאפליקציה מבקשת להשאיר על המשתמש</w:t>
+      </w:r>
+      <w:r>
         <w:t>:</w:t>
       </w:r>
     </w:p>
@@ -1147,109 +1278,98 @@
       </w:pPr>
       <w:r>
         <w:rPr>
+          <w:rtl/>
+        </w:rPr>
+        <w:t>ב. האמצעים הגרפיים שמשרתים את מטרות אלו</w:t>
+      </w:r>
+      <w:r>
+        <w:t>:</w:t>
+      </w:r>
+      <w:r>
+        <w:br/>
+      </w:r>
+      <w:r>
+        <w:rPr>
+          <w:rtl/>
+        </w:rPr>
+        <w:t>העיצוב מתמקד במראה נקי ועדין, תוך שימוש בקצוות מעוגלים המעניקים תחושת רוגע ונוחות</w:t>
+      </w:r>
+      <w:r>
+        <w:t>.</w:t>
+      </w:r>
+      <w:r>
+        <w:br/>
+      </w:r>
+      <w:r>
+        <w:rPr>
+          <w:rtl/>
+        </w:rPr>
+        <w:t>הפונט הנבחר הוא</w:t>
+      </w:r>
+      <w:r>
+        <w:t xml:space="preserve"> </w:t>
+      </w:r>
+      <w:r>
+        <w:rPr>
+          <w:lang w:val="en-US"/>
+        </w:rPr>
+        <w:t>Assistant</w:t>
+      </w:r>
+      <w:r>
+        <w:t xml:space="preserve">, </w:t>
+      </w:r>
+      <w:r>
+        <w:rPr>
+          <w:rtl/>
+        </w:rPr>
+        <w:t xml:space="preserve">בגוון </w:t>
+      </w:r>
+      <w:r>
+        <w:rPr>
+          <w:rFonts w:hint="cs"/>
+          <w:rtl/>
+        </w:rPr>
+        <w:t>אפור כהה</w:t>
+      </w:r>
+      <w:r>
+        <w:rPr>
+          <w:rtl/>
+        </w:rPr>
+        <w:t xml:space="preserve"> כדי לשמור על רכות ונעימות לעומת שחור קלאסי</w:t>
+      </w:r>
+      <w:r>
+        <w:t>.</w:t>
+      </w:r>
+      <w:r>
+        <w:br/>
+      </w:r>
+      <w:r>
+        <w:rPr>
+          <w:rtl/>
+        </w:rPr>
+        <w:t>הרקע והכפתורים מעוצבים בצבעי תכלת וירוק בהירים להעברת תחושת אמון ורעננות</w:t>
+      </w:r>
+      <w:r>
+        <w:t>.</w:t>
+      </w:r>
+    </w:p>
+    <w:p>
+      <w:pPr>
+        <w:bidi/>
+        <w:jc w:val="left"/>
+      </w:pPr>
+      <w:r>
+        <w:rPr>
           <w:b/>
           <w:bCs/>
           <w:rtl/>
         </w:rPr>
-        <w:t>ב. האמצעים הגרפיים שמשרתים את מטרות אלו</w:t>
+        <w:t>הצבעים המרכזיים הם</w:t>
       </w:r>
       <w:r>
         <w:rPr>
           <w:b/>
           <w:bCs/>
-        </w:rPr>
-        <w:t>:</w:t>
-      </w:r>
-      <w:r>
-        <w:br/>
-      </w:r>
-      <w:r>
-        <w:rPr>
-          <w:rtl/>
-        </w:rPr>
-        <w:t>העיצוב מתמקד במראה נקי ועדין, תוך שימוש בקצוות מעוגלים המעניקים תחושת רוגע ונוחות</w:t>
-      </w:r>
-      <w:r>
-        <w:t>.</w:t>
-      </w:r>
-      <w:r>
-        <w:br/>
-      </w:r>
-      <w:r>
-        <w:rPr>
-          <w:rtl/>
-        </w:rPr>
-        <w:t>הפונט הנבחר הוא</w:t>
-      </w:r>
-      <w:r>
-        <w:t xml:space="preserve"> </w:t>
-      </w:r>
-      <w:r>
-        <w:rPr>
-          <w:lang w:val="en-US"/>
-        </w:rPr>
-        <w:t>Assistant</w:t>
-      </w:r>
-      <w:r>
-        <w:t xml:space="preserve">, </w:t>
-      </w:r>
-      <w:r>
-        <w:rPr>
-          <w:rtl/>
-        </w:rPr>
-        <w:t xml:space="preserve">בגוון </w:t>
-      </w:r>
-      <w:r>
-        <w:rPr>
-          <w:rFonts w:hint="cs"/>
-          <w:rtl/>
-        </w:rPr>
-        <w:t>אפור כהה</w:t>
-      </w:r>
-      <w:r>
-        <w:rPr>
-          <w:rtl/>
-        </w:rPr>
-        <w:t xml:space="preserve"> כדי לשמור על רכות ונעימות לעומת שחור קלאסי</w:t>
-      </w:r>
-      <w:r>
-        <w:t>.</w:t>
-      </w:r>
-      <w:r>
-        <w:br/>
-      </w:r>
-      <w:r>
-        <w:rPr>
-          <w:rtl/>
-        </w:rPr>
-        <w:t>הרקע והכפתורים מעוצבים בצבעי תכלת וירוק בהירים להעברת תחושת אמון ורעננות</w:t>
-      </w:r>
-      <w:r>
-        <w:t>.</w:t>
-      </w:r>
-    </w:p>
-    <w:p>
-      <w:pPr>
-        <w:bidi/>
-        <w:jc w:val="left"/>
-        <w:rPr>
-          <w:color w:val="FF0000"/>
-        </w:rPr>
-      </w:pPr>
-      <w:r>
-        <w:rPr>
-          <w:b/>
-          <w:bCs/>
-          <w:color w:val="FF0000"/>
-          <w:rtl/>
-        </w:rPr>
-        <w:t>הצבעים המרכזיים הם</w:t>
-      </w:r>
-      <w:r>
-        <w:rPr>
-          <w:b/>
-          <w:bCs/>
-          <w:color w:val="FF0000"/>
         </w:rPr>
         <w:t>:</w:t>
       </w:r>
@@ -1262,13 +1382,87 @@
         </w:numPr>
         <w:bidi/>
         <w:jc w:val="left"/>
-        <w:rPr>
-          <w:color w:val="FF0000"/>
-        </w:rPr>
-      </w:pPr>
-      <w:r>
-        <w:rPr>
-          <w:color w:val="FF0000"/>
+      </w:pPr>
+      <w:r>
+        <w:rPr>
+          <w:noProof/>
+          <w:rtl/>
+          <w:lang w:val="he-IL"/>
+        </w:rPr>
+        <mc:AlternateContent>
+          <mc:Choice Requires="wps">
+            <w:drawing>
+              <wp:anchor distT="0" distB="0" distL="114300" distR="114300" simplePos="0" relativeHeight="251659264" behindDoc="0" locked="0" layoutInCell="1" allowOverlap="1" wp14:anchorId="2C4813AA" wp14:editId="60B1EDB6">
+                <wp:simplePos x="0" y="0"/>
+                <wp:positionH relativeFrom="column">
+                  <wp:posOffset>3786996</wp:posOffset>
+                </wp:positionH>
+                <wp:positionV relativeFrom="paragraph">
+                  <wp:posOffset>19338</wp:posOffset>
+                </wp:positionV>
+                <wp:extent cx="215661" cy="163901"/>
+                <wp:effectExtent l="0" t="0" r="0" b="7620"/>
+                <wp:wrapNone/>
+                <wp:docPr id="1014247114" name="Rectangle: Rounded Corners 6"/>
+                <wp:cNvGraphicFramePr/>
+                <a:graphic xmlns:a="http://schemas.openxmlformats.org/drawingml/2006/main">
+                  <a:graphicData uri="http://schemas.microsoft.com/office/word/2010/wordprocessingShape">
+                    <wps:wsp>
+                      <wps:cNvSpPr/>
+                      <wps:spPr>
+                        <a:xfrm>
+                          <a:off x="0" y="0"/>
+                          <a:ext cx="215661" cy="163901"/>
+                        </a:xfrm>
+                        <a:prstGeom prst="roundRect">
+                          <a:avLst/>
+                        </a:prstGeom>
+                        <a:solidFill>
+                          <a:srgbClr val="D9DBD6"/>
+                        </a:solidFill>
+                        <a:ln>
+                          <a:noFill/>
+                        </a:ln>
+                      </wps:spPr>
+                      <wps:style>
+                        <a:lnRef idx="2">
+                          <a:schemeClr val="accent1">
+                            <a:shade val="15000"/>
+                          </a:schemeClr>
+                        </a:lnRef>
+                        <a:fillRef idx="1">
+                          <a:schemeClr val="accent1"/>
+                        </a:fillRef>
+                        <a:effectRef idx="0">
+                          <a:schemeClr val="accent1"/>
+                        </a:effectRef>
+                        <a:fontRef idx="minor">
+                          <a:schemeClr val="lt1"/>
+                        </a:fontRef>
+                      </wps:style>
+                      <wps:bodyPr rot="0" spcFirstLastPara="0" vertOverflow="overflow" horzOverflow="overflow" vert="horz" wrap="square" lIns="91440" tIns="45720" rIns="91440" bIns="45720" numCol="1" spcCol="0" rtlCol="0" fromWordArt="0" anchor="ctr" anchorCtr="0" forceAA="0" compatLnSpc="1">
+                        <a:prstTxWarp prst="textNoShape">
+                          <a:avLst/>
+                        </a:prstTxWarp>
+                        <a:noAutofit/>
+                      </wps:bodyPr>
+                    </wps:wsp>
+                  </a:graphicData>
+                </a:graphic>
+              </wp:anchor>
+            </w:drawing>
+          </mc:Choice>
+          <mc:Fallback>
+            <w:pict>
+              <v:roundrect w14:anchorId="455F8AE9" id="Rectangle: Rounded Corners 6" o:spid="_x0000_s1026" style="position:absolute;margin-left:298.2pt;margin-top:1.5pt;width:17pt;height:12.9pt;z-index:251659264;visibility:visible;mso-wrap-style:square;mso-wrap-distance-left:9pt;mso-wrap-distance-top:0;mso-wrap-distance-right:9pt;mso-wrap-distance-bottom:0;mso-position-horizontal:absolute;mso-position-horizontal-relative:text;mso-position-vertical:absolute;mso-position-vertical-relative:text;v-text-anchor:middle" arcsize="10923f" o:gfxdata="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" fillcolor="#d9dbd6" stroked="f" strokeweight="1pt">
+                <v:stroke joinstyle="miter"/>
+              </v:roundrect>
+            </w:pict>
+          </mc:Fallback>
+        </mc:AlternateContent>
+      </w:r>
+      <w:r>
+        <w:rPr>
           <w:rtl/>
         </w:rPr>
         <w:t>צבע רקע</w:t>
@@ -1276,21 +1470,19 @@
       <w:r>
         <w:rPr>
           <w:rFonts w:hint="cs"/>
-          <w:color w:val="FF0000"/>
           <w:rtl/>
         </w:rPr>
         <w:t xml:space="preserve">: </w:t>
       </w:r>
       <w:r>
-        <w:rPr>
-          <w:color w:val="FF0000"/>
-        </w:rPr>
-        <w:t xml:space="preserve"> #B3E5FC</w:t>
+        <w:t xml:space="preserve"> #</w:t>
+      </w:r>
+      <w:r>
+        <w:t>d9dbd6</w:t>
       </w:r>
       <w:r>
         <w:rPr>
           <w:rFonts w:hint="cs"/>
-          <w:color w:val="FF0000"/>
           <w:rtl/>
         </w:rPr>
         <w:t xml:space="preserve"> </w:t>
@@ -1304,37 +1496,113 @@
         </w:numPr>
         <w:bidi/>
         <w:jc w:val="left"/>
-        <w:rPr>
-          <w:color w:val="FF0000"/>
-        </w:rPr>
-      </w:pPr>
-      <w:r>
-        <w:rPr>
-          <w:color w:val="FF0000"/>
-          <w:rtl/>
-        </w:rPr>
-        <w:t>צבע כפתורים: #4</w:t>
-      </w:r>
-      <w:r>
-        <w:rPr>
-          <w:color w:val="FF0000"/>
-        </w:rPr>
-        <w:t>CAF50</w:t>
-      </w:r>
-    </w:p>
-    <w:p>
-      <w:pPr>
-        <w:bidi/>
-        <w:jc w:val="left"/>
-        <w:rPr>
-          <w:color w:val="FF0000"/>
-        </w:rPr>
+      </w:pPr>
+      <w:r>
+        <w:rPr>
+          <w:noProof/>
+          <w:rtl/>
+          <w:lang w:val="he-IL"/>
+        </w:rPr>
+        <mc:AlternateContent>
+          <mc:Choice Requires="wps">
+            <w:drawing>
+              <wp:anchor distT="0" distB="0" distL="114300" distR="114300" simplePos="0" relativeHeight="251661312" behindDoc="0" locked="0" layoutInCell="1" allowOverlap="1" wp14:anchorId="5892C96B" wp14:editId="1D9A6238">
+                <wp:simplePos x="0" y="0"/>
+                <wp:positionH relativeFrom="column">
+                  <wp:posOffset>3559343</wp:posOffset>
+                </wp:positionH>
+                <wp:positionV relativeFrom="paragraph">
+                  <wp:posOffset>7212</wp:posOffset>
+                </wp:positionV>
+                <wp:extent cx="215661" cy="163901"/>
+                <wp:effectExtent l="0" t="0" r="0" b="7620"/>
+                <wp:wrapNone/>
+                <wp:docPr id="1484258013" name="Rectangle: Rounded Corners 6"/>
+                <wp:cNvGraphicFramePr/>
+                <a:graphic xmlns:a="http://schemas.openxmlformats.org/drawingml/2006/main">
+                  <a:graphicData uri="http://schemas.microsoft.com/office/word/2010/wordprocessingShape">
+                    <wps:wsp>
+                      <wps:cNvSpPr/>
+                      <wps:spPr>
+                        <a:xfrm>
+                          <a:off x="0" y="0"/>
+                          <a:ext cx="215661" cy="163901"/>
+                        </a:xfrm>
+                        <a:prstGeom prst="roundRect">
+                          <a:avLst/>
+                        </a:prstGeom>
+                        <a:solidFill>
+                          <a:srgbClr val="416655"/>
+                        </a:solidFill>
+                        <a:ln>
+                          <a:noFill/>
+                        </a:ln>
+                      </wps:spPr>
+                      <wps:style>
+                        <a:lnRef idx="2">
+                          <a:schemeClr val="accent1">
+                            <a:shade val="15000"/>
+                          </a:schemeClr>
+                        </a:lnRef>
+                        <a:fillRef idx="1">
+                          <a:schemeClr val="accent1"/>
+                        </a:fillRef>
+                        <a:effectRef idx="0">
+                          <a:schemeClr val="accent1"/>
+                        </a:effectRef>
+                        <a:fontRef idx="minor">
+                          <a:schemeClr val="lt1"/>
+                        </a:fontRef>
+                      </wps:style>
+                      <wps:bodyPr rot="0" spcFirstLastPara="0" vertOverflow="overflow" horzOverflow="overflow" vert="horz" wrap="square" lIns="91440" tIns="45720" rIns="91440" bIns="45720" numCol="1" spcCol="0" rtlCol="0" fromWordArt="0" anchor="ctr" anchorCtr="0" forceAA="0" compatLnSpc="1">
+                        <a:prstTxWarp prst="textNoShape">
+                          <a:avLst/>
+                        </a:prstTxWarp>
+                        <a:noAutofit/>
+                      </wps:bodyPr>
+                    </wps:wsp>
+                  </a:graphicData>
+                </a:graphic>
+              </wp:anchor>
+            </w:drawing>
+          </mc:Choice>
+          <mc:Fallback>
+            <w:pict>
+              <v:roundrect w14:anchorId="76C4DE52" id="Rectangle: Rounded Corners 6" o:spid="_x0000_s1026" style="position:absolute;margin-left:280.25pt;margin-top:.55pt;width:17pt;height:12.9pt;z-index:251661312;visibility:visible;mso-wrap-style:square;mso-wrap-distance-left:9pt;mso-wrap-distance-top:0;mso-wrap-distance-right:9pt;mso-wrap-distance-bottom:0;mso-position-horizontal:absolute;mso-position-horizontal-relative:text;mso-position-vertical:absolute;mso-position-vertical-relative:text;v-text-anchor:middle" arcsize="10923f" o:gfxdata="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" fillcolor="#416655" stroked="f" strokeweight="1pt">
+                <v:stroke joinstyle="miter"/>
+              </v:roundrect>
+            </w:pict>
+          </mc:Fallback>
+        </mc:AlternateContent>
+      </w:r>
+      <w:r>
+        <w:rPr>
+          <w:rtl/>
+        </w:rPr>
+        <w:t xml:space="preserve">צבע כפתורים: </w:t>
+      </w:r>
+      <w:r>
+        <w:rPr>
+          <w:lang w:val="en-US"/>
+        </w:rPr>
+        <w:t>#</w:t>
+      </w:r>
+      <w:r>
+        <w:rPr>
+          <w:lang w:val="en-US"/>
+        </w:rPr>
+        <w:t>416655</w:t>
+      </w:r>
+    </w:p>
+    <w:p>
+      <w:pPr>
+        <w:bidi/>
+        <w:jc w:val="left"/>
       </w:pPr>
       <w:r>
         <w:rPr>
           <w:b/>
           <w:bCs/>
-          <w:color w:val="FF0000"/>
           <w:rtl/>
         </w:rPr>
         <w:t>הצבעים המשניים הם</w:t>
@@ -1343,7 +1611,6 @@
         <w:rPr>
           <w:b/>
           <w:bCs/>
-          <w:color w:val="FF0000"/>
         </w:rPr>
         <w:t>:</w:t>
       </w:r>
@@ -1356,15 +1623,90 @@
         </w:numPr>
         <w:bidi/>
         <w:jc w:val="left"/>
-        <w:rPr>
-          <w:color w:val="FF0000"/>
-        </w:rPr>
-      </w:pPr>
-      <w:r>
-        <w:rPr>
-          <w:color w:val="FF0000"/>
-        </w:rPr>
-        <w:t>#E0F7FA</w:t>
+      </w:pPr>
+      <w:r>
+        <w:rPr>
+          <w:noProof/>
+          <w:rtl/>
+          <w:lang w:val="he-IL"/>
+        </w:rPr>
+        <mc:AlternateContent>
+          <mc:Choice Requires="wps">
+            <w:drawing>
+              <wp:anchor distT="0" distB="0" distL="114300" distR="114300" simplePos="0" relativeHeight="251663360" behindDoc="0" locked="0" layoutInCell="1" allowOverlap="1" wp14:anchorId="3A0B2DDF" wp14:editId="09E23291">
+                <wp:simplePos x="0" y="0"/>
+                <wp:positionH relativeFrom="column">
+                  <wp:posOffset>4482501</wp:posOffset>
+                </wp:positionH>
+                <wp:positionV relativeFrom="paragraph">
+                  <wp:posOffset>7248</wp:posOffset>
+                </wp:positionV>
+                <wp:extent cx="215661" cy="163901"/>
+                <wp:effectExtent l="0" t="0" r="0" b="7620"/>
+                <wp:wrapNone/>
+                <wp:docPr id="1195345240" name="Rectangle: Rounded Corners 6"/>
+                <wp:cNvGraphicFramePr/>
+                <a:graphic xmlns:a="http://schemas.openxmlformats.org/drawingml/2006/main">
+                  <a:graphicData uri="http://schemas.microsoft.com/office/word/2010/wordprocessingShape">
+                    <wps:wsp>
+                      <wps:cNvSpPr/>
+                      <wps:spPr>
+                        <a:xfrm>
+                          <a:off x="0" y="0"/>
+                          <a:ext cx="215661" cy="163901"/>
+                        </a:xfrm>
+                        <a:prstGeom prst="roundRect">
+                          <a:avLst/>
+                        </a:prstGeom>
+                        <a:solidFill>
+                          <a:srgbClr val="151726"/>
+                        </a:solidFill>
+                        <a:ln>
+                          <a:noFill/>
+                        </a:ln>
+                      </wps:spPr>
+                      <wps:style>
+                        <a:lnRef idx="2">
+                          <a:schemeClr val="accent1">
+                            <a:shade val="15000"/>
+                          </a:schemeClr>
+                        </a:lnRef>
+                        <a:fillRef idx="1">
+                          <a:schemeClr val="accent1"/>
+                        </a:fillRef>
+                        <a:effectRef idx="0">
+                          <a:schemeClr val="accent1"/>
+                        </a:effectRef>
+                        <a:fontRef idx="minor">
+                          <a:schemeClr val="lt1"/>
+                        </a:fontRef>
+                      </wps:style>
+                      <wps:bodyPr rot="0" spcFirstLastPara="0" vertOverflow="overflow" horzOverflow="overflow" vert="horz" wrap="square" lIns="91440" tIns="45720" rIns="91440" bIns="45720" numCol="1" spcCol="0" rtlCol="0" fromWordArt="0" anchor="ctr" anchorCtr="0" forceAA="0" compatLnSpc="1">
+                        <a:prstTxWarp prst="textNoShape">
+                          <a:avLst/>
+                        </a:prstTxWarp>
+                        <a:noAutofit/>
+                      </wps:bodyPr>
+                    </wps:wsp>
+                  </a:graphicData>
+                </a:graphic>
+              </wp:anchor>
+            </w:drawing>
+          </mc:Choice>
+          <mc:Fallback>
+            <w:pict>
+              <v:roundrect w14:anchorId="22E42A01" id="Rectangle: Rounded Corners 6" o:spid="_x0000_s1026" style="position:absolute;margin-left:352.95pt;margin-top:.55pt;width:17pt;height:12.9pt;z-index:251663360;visibility:visible;mso-wrap-style:square;mso-wrap-distance-left:9pt;mso-wrap-distance-top:0;mso-wrap-distance-right:9pt;mso-wrap-distance-bottom:0;mso-position-horizontal:absolute;mso-position-horizontal-relative:text;mso-position-vertical:absolute;mso-position-vertical-relative:text;v-text-anchor:middle" arcsize="10923f" o:gfxdata="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" fillcolor="#151726" stroked="f" strokeweight="1pt">
+                <v:stroke joinstyle="miter"/>
+              </v:roundrect>
+            </w:pict>
+          </mc:Fallback>
+        </mc:AlternateContent>
+      </w:r>
+      <w:r>
+        <w:t>#</w:t>
+      </w:r>
+      <w:r>
+        <w:t>151726</w:t>
       </w:r>
     </w:p>
     <w:p>
@@ -1375,34 +1717,90 @@
         </w:numPr>
         <w:bidi/>
         <w:jc w:val="left"/>
-        <w:rPr>
-          <w:color w:val="FF0000"/>
-        </w:rPr>
-      </w:pPr>
-      <w:r>
-        <w:rPr>
-          <w:color w:val="FF0000"/>
-        </w:rPr>
-        <w:t>#C8E6C9</w:t>
-      </w:r>
-    </w:p>
-    <w:p>
-      <w:pPr>
-        <w:numPr>
-          <w:ilvl w:val="0"/>
-          <w:numId w:val="15"/>
-        </w:numPr>
-        <w:bidi/>
-        <w:jc w:val="left"/>
-        <w:rPr>
-          <w:color w:val="FF0000"/>
-        </w:rPr>
-      </w:pPr>
-      <w:r>
-        <w:rPr>
-          <w:color w:val="FF0000"/>
-        </w:rPr>
-        <w:t>#81C784</w:t>
+      </w:pPr>
+      <w:r>
+        <w:rPr>
+          <w:noProof/>
+          <w:rtl/>
+          <w:lang w:val="he-IL"/>
+        </w:rPr>
+        <mc:AlternateContent>
+          <mc:Choice Requires="wps">
+            <w:drawing>
+              <wp:anchor distT="0" distB="0" distL="114300" distR="114300" simplePos="0" relativeHeight="251665408" behindDoc="0" locked="0" layoutInCell="1" allowOverlap="1" wp14:anchorId="2392579B" wp14:editId="5C3286A6">
+                <wp:simplePos x="0" y="0"/>
+                <wp:positionH relativeFrom="column">
+                  <wp:posOffset>4448259</wp:posOffset>
+                </wp:positionH>
+                <wp:positionV relativeFrom="paragraph">
+                  <wp:posOffset>6949</wp:posOffset>
+                </wp:positionV>
+                <wp:extent cx="215661" cy="163901"/>
+                <wp:effectExtent l="0" t="0" r="0" b="7620"/>
+                <wp:wrapNone/>
+                <wp:docPr id="384280386" name="Rectangle: Rounded Corners 6"/>
+                <wp:cNvGraphicFramePr/>
+                <a:graphic xmlns:a="http://schemas.openxmlformats.org/drawingml/2006/main">
+                  <a:graphicData uri="http://schemas.microsoft.com/office/word/2010/wordprocessingShape">
+                    <wps:wsp>
+                      <wps:cNvSpPr/>
+                      <wps:spPr>
+                        <a:xfrm>
+                          <a:off x="0" y="0"/>
+                          <a:ext cx="215661" cy="163901"/>
+                        </a:xfrm>
+                        <a:prstGeom prst="roundRect">
+                          <a:avLst/>
+                        </a:prstGeom>
+                        <a:solidFill>
+                          <a:srgbClr val="F3D3AA"/>
+                        </a:solidFill>
+                        <a:ln>
+                          <a:noFill/>
+                        </a:ln>
+                      </wps:spPr>
+                      <wps:style>
+                        <a:lnRef idx="2">
+                          <a:schemeClr val="accent1">
+                            <a:shade val="15000"/>
+                          </a:schemeClr>
+                        </a:lnRef>
+                        <a:fillRef idx="1">
+                          <a:schemeClr val="accent1"/>
+                        </a:fillRef>
+                        <a:effectRef idx="0">
+                          <a:schemeClr val="accent1"/>
+                        </a:effectRef>
+                        <a:fontRef idx="minor">
+                          <a:schemeClr val="lt1"/>
+                        </a:fontRef>
+                      </wps:style>
+                      <wps:bodyPr rot="0" spcFirstLastPara="0" vertOverflow="overflow" horzOverflow="overflow" vert="horz" wrap="square" lIns="91440" tIns="45720" rIns="91440" bIns="45720" numCol="1" spcCol="0" rtlCol="0" fromWordArt="0" anchor="ctr" anchorCtr="0" forceAA="0" compatLnSpc="1">
+                        <a:prstTxWarp prst="textNoShape">
+                          <a:avLst/>
+                        </a:prstTxWarp>
+                        <a:noAutofit/>
+                      </wps:bodyPr>
+                    </wps:wsp>
+                  </a:graphicData>
+                </a:graphic>
+              </wp:anchor>
+            </w:drawing>
+          </mc:Choice>
+          <mc:Fallback>
+            <w:pict>
+              <v:roundrect w14:anchorId="58DF2137" id="Rectangle: Rounded Corners 6" o:spid="_x0000_s1026" style="position:absolute;margin-left:350.25pt;margin-top:.55pt;width:17pt;height:12.9pt;z-index:251665408;visibility:visible;mso-wrap-style:square;mso-wrap-distance-left:9pt;mso-wrap-distance-top:0;mso-wrap-distance-right:9pt;mso-wrap-distance-bottom:0;mso-position-horizontal:absolute;mso-position-horizontal-relative:text;mso-position-vertical:absolute;mso-position-vertical-relative:text;v-text-anchor:middle" arcsize="10923f" o:gfxdata="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" fillcolor="#f3d3aa" stroked="f" strokeweight="1pt">
+                <v:stroke joinstyle="miter"/>
+              </v:roundrect>
+            </w:pict>
+          </mc:Fallback>
+        </mc:AlternateContent>
+      </w:r>
+      <w:r>
+        <w:t>#</w:t>
+      </w:r>
+      <w:r>
+        <w:t>f3d3aa</w:t>
       </w:r>
     </w:p>
     <w:p>
@@ -1418,8 +1816,26 @@
         <w:rPr>
           <w:lang w:val="en-US"/>
         </w:rPr>
+        <w:t>Wireframes</w:t>
+      </w:r>
+    </w:p>
+    <w:p>
+      <w:pPr>
+        <w:bidi/>
+        <w:jc w:val="left"/>
+        <w:rPr>
+          <w:rtl/>
+          <w:lang w:val="en-US"/>
+        </w:rPr>
+      </w:pPr>
+      <w:r>
+        <w:rPr>
+          <w:rFonts w:hint="cs"/>
+          <w:rtl/>
+          <w:lang w:val="en-US"/>
+        </w:rPr>
         <w:lastRenderedPageBreak/>
-        <w:t>Wireframes</w:t>
+        <w:t>ניר</w:t>
       </w:r>
     </w:p>
     <w:p>
@@ -1433,22 +1849,108 @@
       </w:pPr>
       <w:r>
         <w:rPr>
-          <w:rFonts w:hint="cs"/>
-          <w:rtl/>
+          <w:noProof/>
+          <w:rtl/>
+          <w:lang w:val="he-IL"/>
+        </w:rPr>
+        <w:drawing>
+          <wp:inline distT="0" distB="0" distL="0" distR="0" wp14:anchorId="2268BFF8" wp14:editId="57448322">
+            <wp:extent cx="5731510" cy="3223895"/>
+            <wp:effectExtent l="0" t="0" r="2540" b="0"/>
+            <wp:docPr id="1919457423" name="Picture 2"/>
+            <wp:cNvGraphicFramePr>
+              <a:graphicFrameLocks xmlns:a="http://schemas.openxmlformats.org/drawingml/2006/main" noChangeAspect="1"/>
+            </wp:cNvGraphicFramePr>
+            <a:graphic xmlns:a="http://schemas.openxmlformats.org/drawingml/2006/main">
+              <a:graphicData uri="http://schemas.openxmlformats.org/drawingml/2006/picture">
+                <pic:pic xmlns:pic="http://schemas.openxmlformats.org/drawingml/2006/picture">
+                  <pic:nvPicPr>
+                    <pic:cNvPr id="1919457423" name="Picture 1919457423"/>
+                    <pic:cNvPicPr/>
+                  </pic:nvPicPr>
+                  <pic:blipFill>
+                    <a:blip r:embed="rId5" cstate="print">
+                      <a:extLst>
+                        <a:ext uri="{28A0092B-C50C-407E-A947-70E740481C1C}">
+                          <a14:useLocalDpi xmlns:a14="http://schemas.microsoft.com/office/drawing/2010/main" val="0"/>
+                        </a:ext>
+                      </a:extLst>
+                    </a:blip>
+                    <a:stretch>
+                      <a:fillRect/>
+                    </a:stretch>
+                  </pic:blipFill>
+                  <pic:spPr>
+                    <a:xfrm>
+                      <a:off x="0" y="0"/>
+                      <a:ext cx="5731510" cy="3223895"/>
+                    </a:xfrm>
+                    <a:prstGeom prst="rect">
+                      <a:avLst/>
+                    </a:prstGeom>
+                  </pic:spPr>
+                </pic:pic>
+              </a:graphicData>
+            </a:graphic>
+          </wp:inline>
+        </w:drawing>
+      </w:r>
+    </w:p>
+    <w:p>
+      <w:pPr>
+        <w:bidi/>
+        <w:jc w:val="left"/>
+        <w:rPr>
           <w:lang w:val="en-US"/>
         </w:rPr>
-        <w:t>ניר</w:t>
-      </w:r>
-    </w:p>
-    <w:p>
-      <w:pPr>
-        <w:bidi/>
-        <w:jc w:val="left"/>
-        <w:rPr>
-          <w:rtl/>
+      </w:pPr>
+      <w:r>
+        <w:rPr>
+          <w:noProof/>
           <w:lang w:val="en-US"/>
         </w:rPr>
-      </w:pPr>
+        <w:drawing>
+          <wp:inline distT="0" distB="0" distL="0" distR="0" wp14:anchorId="25F3EDFA" wp14:editId="691149AE">
+            <wp:extent cx="5731510" cy="3223895"/>
+            <wp:effectExtent l="0" t="0" r="2540" b="0"/>
+            <wp:docPr id="1577058296" name="Picture 3" descr="A screenshot of a login form&#10;&#10;Description automatically generated"/>
+            <wp:cNvGraphicFramePr>
+              <a:graphicFrameLocks xmlns:a="http://schemas.openxmlformats.org/drawingml/2006/main" noChangeAspect="1"/>
+            </wp:cNvGraphicFramePr>
+            <a:graphic xmlns:a="http://schemas.openxmlformats.org/drawingml/2006/main">
+              <a:graphicData uri="http://schemas.openxmlformats.org/drawingml/2006/picture">
+                <pic:pic xmlns:pic="http://schemas.openxmlformats.org/drawingml/2006/picture">
+                  <pic:nvPicPr>
+                    <pic:cNvPr id="1577058296" name="Picture 3" descr="A screenshot of a login form&#10;&#10;Description automatically generated"/>
+                    <pic:cNvPicPr/>
+                  </pic:nvPicPr>
+                  <pic:blipFill>
+                    <a:blip r:embed="rId6" cstate="print">
+                      <a:extLst>
+                        <a:ext uri="{28A0092B-C50C-407E-A947-70E740481C1C}">
+                          <a14:useLocalDpi xmlns:a14="http://schemas.microsoft.com/office/drawing/2010/main" val="0"/>
+                        </a:ext>
+                      </a:extLst>
+                    </a:blip>
+                    <a:stretch>
+                      <a:fillRect/>
+                    </a:stretch>
+                  </pic:blipFill>
+                  <pic:spPr>
+                    <a:xfrm>
+                      <a:off x="0" y="0"/>
+                      <a:ext cx="5731510" cy="3223895"/>
+                    </a:xfrm>
+                    <a:prstGeom prst="rect">
+                      <a:avLst/>
+                    </a:prstGeom>
+                  </pic:spPr>
+                </pic:pic>
+              </a:graphicData>
+            </a:graphic>
+          </wp:inline>
+        </w:drawing>
+      </w:r>
     </w:p>
     <w:p>
       <w:pPr>
@@ -1460,9 +1962,51 @@
       </w:pPr>
       <w:r>
         <w:rPr>
+          <w:noProof/>
           <w:lang w:val="en-US"/>
         </w:rPr>
-        <w:t>Git</w:t>
+        <w:lastRenderedPageBreak/>
+        <w:drawing>
+          <wp:inline distT="0" distB="0" distL="0" distR="0" wp14:anchorId="144EF98F" wp14:editId="49F8CE5B">
+            <wp:extent cx="5731510" cy="3223895"/>
+            <wp:effectExtent l="0" t="0" r="2540" b="0"/>
+            <wp:docPr id="1516463422" name="Picture 4" descr="A screenshot of a login form&#10;&#10;Description automatically generated"/>
+            <wp:cNvGraphicFramePr>
+              <a:graphicFrameLocks xmlns:a="http://schemas.openxmlformats.org/drawingml/2006/main" noChangeAspect="1"/>
+            </wp:cNvGraphicFramePr>
+            <a:graphic xmlns:a="http://schemas.openxmlformats.org/drawingml/2006/main">
+              <a:graphicData uri="http://schemas.openxmlformats.org/drawingml/2006/picture">
+                <pic:pic xmlns:pic="http://schemas.openxmlformats.org/drawingml/2006/picture">
+                  <pic:nvPicPr>
+                    <pic:cNvPr id="1516463422" name="Picture 4" descr="A screenshot of a login form&#10;&#10;Description automatically generated"/>
+                    <pic:cNvPicPr/>
+                  </pic:nvPicPr>
+                  <pic:blipFill>
+                    <a:blip r:embed="rId7" cstate="print">
+                      <a:extLst>
+                        <a:ext uri="{28A0092B-C50C-407E-A947-70E740481C1C}">
+                          <a14:useLocalDpi xmlns:a14="http://schemas.microsoft.com/office/drawing/2010/main" val="0"/>
+                        </a:ext>
+                      </a:extLst>
+                    </a:blip>
+                    <a:stretch>
+                      <a:fillRect/>
+                    </a:stretch>
+                  </pic:blipFill>
+                  <pic:spPr>
+                    <a:xfrm>
+                      <a:off x="0" y="0"/>
+                      <a:ext cx="5731510" cy="3223895"/>
+                    </a:xfrm>
+                    <a:prstGeom prst="rect">
+                      <a:avLst/>
+                    </a:prstGeom>
+                  </pic:spPr>
+                </pic:pic>
+              </a:graphicData>
+            </a:graphic>
+          </wp:inline>
+        </w:drawing>
       </w:r>
     </w:p>
     <w:p>
@@ -1473,6 +2017,122 @@
           <w:lang w:val="en-US"/>
         </w:rPr>
       </w:pPr>
+      <w:r>
+        <w:rPr>
+          <w:noProof/>
+          <w:lang w:val="en-US"/>
+        </w:rPr>
+        <w:drawing>
+          <wp:inline distT="0" distB="0" distL="0" distR="0" wp14:anchorId="2FEE299C" wp14:editId="619FC942">
+            <wp:extent cx="5731510" cy="3223895"/>
+            <wp:effectExtent l="0" t="0" r="2540" b="0"/>
+            <wp:docPr id="889947095" name="Picture 5" descr="A screenshot of a login form&#10;&#10;Description automatically generated"/>
+            <wp:cNvGraphicFramePr>
+              <a:graphicFrameLocks xmlns:a="http://schemas.openxmlformats.org/drawingml/2006/main" noChangeAspect="1"/>
+            </wp:cNvGraphicFramePr>
+            <a:graphic xmlns:a="http://schemas.openxmlformats.org/drawingml/2006/main">
+              <a:graphicData uri="http://schemas.openxmlformats.org/drawingml/2006/picture">
+                <pic:pic xmlns:pic="http://schemas.openxmlformats.org/drawingml/2006/picture">
+                  <pic:nvPicPr>
+                    <pic:cNvPr id="889947095" name="Picture 5" descr="A screenshot of a login form&#10;&#10;Description automatically generated"/>
+                    <pic:cNvPicPr/>
+                  </pic:nvPicPr>
+                  <pic:blipFill>
+                    <a:blip r:embed="rId8" cstate="print">
+                      <a:extLst>
+                        <a:ext uri="{28A0092B-C50C-407E-A947-70E740481C1C}">
+                          <a14:useLocalDpi xmlns:a14="http://schemas.microsoft.com/office/drawing/2010/main" val="0"/>
+                        </a:ext>
+                      </a:extLst>
+                    </a:blip>
+                    <a:stretch>
+                      <a:fillRect/>
+                    </a:stretch>
+                  </pic:blipFill>
+                  <pic:spPr>
+                    <a:xfrm>
+                      <a:off x="0" y="0"/>
+                      <a:ext cx="5731510" cy="3223895"/>
+                    </a:xfrm>
+                    <a:prstGeom prst="rect">
+                      <a:avLst/>
+                    </a:prstGeom>
+                  </pic:spPr>
+                </pic:pic>
+              </a:graphicData>
+            </a:graphic>
+          </wp:inline>
+        </w:drawing>
+      </w:r>
+    </w:p>
+    <w:p>
+      <w:pPr>
+        <w:bidi/>
+        <w:jc w:val="left"/>
+        <w:rPr>
+          <w:lang w:val="en-US"/>
+        </w:rPr>
+      </w:pPr>
+    </w:p>
+    <w:p>
+      <w:pPr>
+        <w:bidi/>
+        <w:jc w:val="left"/>
+        <w:rPr>
+          <w:lang w:val="en-US"/>
+        </w:rPr>
+      </w:pPr>
+    </w:p>
+    <w:p>
+      <w:pPr>
+        <w:bidi/>
+        <w:jc w:val="left"/>
+        <w:rPr>
+          <w:lang w:val="en-US"/>
+        </w:rPr>
+      </w:pPr>
+      <w:r>
+        <w:rPr>
+          <w:rtl/>
+          <w:lang w:val="en-US"/>
+        </w:rPr>
+        <w:lastRenderedPageBreak/>
+        <w:drawing>
+          <wp:inline distT="0" distB="0" distL="0" distR="0" wp14:anchorId="30865566" wp14:editId="1E09CB91">
+            <wp:extent cx="5731510" cy="5367020"/>
+            <wp:effectExtent l="0" t="0" r="2540" b="5080"/>
+            <wp:docPr id="852572077" name="Picture 1" descr="A diagram of a customer&#10;&#10;Description automatically generated"/>
+            <wp:cNvGraphicFramePr>
+              <a:graphicFrameLocks xmlns:a="http://schemas.openxmlformats.org/drawingml/2006/main" noChangeAspect="1"/>
+            </wp:cNvGraphicFramePr>
+            <a:graphic xmlns:a="http://schemas.openxmlformats.org/drawingml/2006/main">
+              <a:graphicData uri="http://schemas.openxmlformats.org/drawingml/2006/picture">
+                <pic:pic xmlns:pic="http://schemas.openxmlformats.org/drawingml/2006/picture">
+                  <pic:nvPicPr>
+                    <pic:cNvPr id="852572077" name="Picture 1" descr="A diagram of a customer&#10;&#10;Description automatically generated"/>
+                    <pic:cNvPicPr/>
+                  </pic:nvPicPr>
+                  <pic:blipFill>
+                    <a:blip r:embed="rId9"/>
+                    <a:stretch>
+                      <a:fillRect/>
+                    </a:stretch>
+                  </pic:blipFill>
+                  <pic:spPr>
+                    <a:xfrm>
+                      <a:off x="0" y="0"/>
+                      <a:ext cx="5731510" cy="5367020"/>
+                    </a:xfrm>
+                    <a:prstGeom prst="rect">
+                      <a:avLst/>
+                    </a:prstGeom>
+                  </pic:spPr>
+                </pic:pic>
+              </a:graphicData>
+            </a:graphic>
+          </wp:inline>
+        </w:drawing>
+      </w:r>
     </w:p>
     <w:sectPr>
       <w:pgSz w:w="11906" w:h="16838"/>
@@ -4705,7 +5365,6 @@
       <w:kern w:val="0"/>
       <w:sz w:val="24"/>
       <w:szCs w:val="24"/>
-      <w:lang/>
       <w14:ligatures w14:val="none"/>
     </w:rPr>
   </w:style>

</xml_diff>